<commit_message>
Made some minor edits
Running into challenges accessing Llama model, will address as we proceed.
</commit_message>
<xml_diff>
--- a/documentation/CS545_group_project_proposal.docx
+++ b/documentation/CS545_group_project_proposal.docx
@@ -34,22 +34,34 @@
         </w:numPr>
       </w:pPr>
       <w:r>
-        <w:t>Luis Becerra</w:t>
+        <w:t>Alec Rogers</w:t>
       </w:r>
       <w:r>
         <w:t xml:space="preserve">: </w:t>
       </w:r>
       <w:r>
-        <w:t>Flan</w:t>
-      </w:r>
-      <w:r>
-        <w:t>/Gemini algorithm owner</w:t>
-      </w:r>
-      <w:r>
-        <w:t xml:space="preserve"> and custom prompt </w:t>
-      </w:r>
-      <w:r>
-        <w:t>engineering</w:t>
+        <w:t>Programming lead</w:t>
+      </w:r>
+      <w:r>
+        <w:t>. E</w:t>
+      </w:r>
+      <w:r>
+        <w:t>mbedding baseline</w:t>
+      </w:r>
+      <w:r>
+        <w:t xml:space="preserve"> and a</w:t>
+      </w:r>
+      <w:r>
+        <w:t xml:space="preserve"> custom</w:t>
+      </w:r>
+      <w:r>
+        <w:t xml:space="preserve"> sentiment analysis</w:t>
+      </w:r>
+      <w:r>
+        <w:t xml:space="preserve"> engine</w:t>
+      </w:r>
+      <w:r>
+        <w:t xml:space="preserve"> owner.</w:t>
       </w:r>
     </w:p>
     <w:p>
@@ -60,31 +72,10 @@
         </w:numPr>
       </w:pPr>
       <w:r>
-        <w:t>Alec Rogers</w:t>
-      </w:r>
-      <w:r>
-        <w:t xml:space="preserve">: </w:t>
-      </w:r>
-      <w:r>
-        <w:t xml:space="preserve">Programming lead for </w:t>
-      </w:r>
-      <w:r>
-        <w:t xml:space="preserve">the </w:t>
-      </w:r>
-      <w:r>
-        <w:t>embedding baseline</w:t>
-      </w:r>
-      <w:r>
-        <w:t xml:space="preserve"> and a</w:t>
-      </w:r>
-      <w:r>
-        <w:t xml:space="preserve"> custom</w:t>
-      </w:r>
-      <w:r>
-        <w:t xml:space="preserve"> sentiment analysis</w:t>
-      </w:r>
-      <w:r>
-        <w:t xml:space="preserve"> and </w:t>
+        <w:t>Luis Becerra: Flan algorithm owner and custom prompt engineering</w:t>
+      </w:r>
+      <w:r>
+        <w:t>.</w:t>
       </w:r>
     </w:p>
     <w:p>
@@ -113,7 +104,13 @@
         <w:t xml:space="preserve"> </w:t>
       </w:r>
       <w:r>
+        <w:t xml:space="preserve">(maybe?) </w:t>
+      </w:r>
+      <w:r>
         <w:t>algorithm owner</w:t>
+      </w:r>
+      <w:r>
+        <w:t>.</w:t>
       </w:r>
     </w:p>
     <w:p>
@@ -152,6 +149,7 @@
           <w:id w:val="-1686594060"/>
           <w:citation/>
         </w:sdtPr>
+        <w:sdtEndPr/>
         <w:sdtContent>
           <w:r>
             <w:fldChar w:fldCharType="begin"/>
@@ -181,6 +179,7 @@
           <w:id w:val="1290482749"/>
           <w:citation/>
         </w:sdtPr>
+        <w:sdtEndPr/>
         <w:sdtContent>
           <w:r>
             <w:fldChar w:fldCharType="begin"/>
@@ -212,7 +211,13 @@
         <w:t xml:space="preserve">to characterize </w:t>
       </w:r>
       <w:r>
-        <w:t xml:space="preserve">their performance. This project aims to conduct a comparative analysis of various open-source and commercially available LLMs on the Rotten Tomatoes movie review dataset, a widely recognized resource for sentiment classification. By comparing their accuracy, efficiency, and other relevant metrics, we </w:t>
+        <w:t xml:space="preserve">their performance. This project aims to conduct a comparative analysis of </w:t>
+      </w:r>
+      <w:r>
+        <w:t>select</w:t>
+      </w:r>
+      <w:r>
+        <w:t xml:space="preserve"> open-source LLMs on the Rotten Tomatoes movie review dataset, a widely recognized resource for sentiment classification. By comparing their accuracy, efficiency, and other relevant metrics, we </w:t>
       </w:r>
       <w:r>
         <w:t>hope to</w:t>
@@ -305,16 +310,13 @@
         <w:t xml:space="preserve"> in </w:t>
       </w:r>
       <w:r>
-        <w:t>ML application</w:t>
-      </w:r>
-      <w:r>
-        <w:t>s</w:t>
-      </w:r>
-      <w:r>
-        <w:t xml:space="preserve"> </w:t>
-      </w:r>
-      <w:r>
-        <w:t>in the</w:t>
+        <w:t xml:space="preserve">ML application </w:t>
+      </w:r>
+      <w:r>
+        <w:t>to</w:t>
+      </w:r>
+      <w:r>
+        <w:t xml:space="preserve"> the</w:t>
       </w:r>
       <w:r>
         <w:t xml:space="preserve"> NLP</w:t>
@@ -340,13 +342,19 @@
         <w:t>Using the Rotten Tomatoes dataset, our goal is to c</w:t>
       </w:r>
       <w:r>
-        <w:t>ompare the performance of selected LLMs (BERT, LLaMA 2</w:t>
+        <w:t>ompare the performance of selec</w:t>
+      </w:r>
+      <w:r>
+        <w:t>t open-source</w:t>
+      </w:r>
+      <w:r>
+        <w:t xml:space="preserve"> LLMs (BERT, LLaMA 2</w:t>
       </w:r>
       <w:r>
         <w:t>, Flan</w:t>
       </w:r>
       <w:r>
-        <w:t>) on sentiment classification using the Rotten Tomatoes dataset.</w:t>
+        <w:t>) on sentiment classification.</w:t>
       </w:r>
     </w:p>
     <w:p>
@@ -407,13 +415,31 @@
         <w:ind w:left="360"/>
       </w:pPr>
       <w:r>
-        <w:t xml:space="preserve">Analyze the impact of different fine-tuning strategies </w:t>
+        <w:t xml:space="preserve">Investigate and implement where possible </w:t>
+      </w:r>
+      <w:r>
+        <w:t xml:space="preserve">fine-tuning strategies </w:t>
       </w:r>
       <w:r>
         <w:t xml:space="preserve">on the APIs </w:t>
       </w:r>
       <w:r>
-        <w:t xml:space="preserve">and prompt engineering techniques on model performance. </w:t>
+        <w:t xml:space="preserve">and prompt engineering techniques </w:t>
+      </w:r>
+      <w:r>
+        <w:t>to assess impact on</w:t>
+      </w:r>
+      <w:r>
+        <w:t xml:space="preserve"> the</w:t>
+      </w:r>
+      <w:r>
+        <w:t xml:space="preserve"> model</w:t>
+      </w:r>
+      <w:r>
+        <w:t>’s</w:t>
+      </w:r>
+      <w:r>
+        <w:t xml:space="preserve"> performance. </w:t>
       </w:r>
     </w:p>
     <w:p>
@@ -490,6 +516,9 @@
         <w:t xml:space="preserve"> for programming</w:t>
       </w:r>
       <w:r>
+        <w:t>.</w:t>
+      </w:r>
+      <w:r>
         <w:t xml:space="preserve"> </w:t>
       </w:r>
     </w:p>
@@ -505,7 +534,19 @@
         <w:t xml:space="preserve">We will </w:t>
       </w:r>
       <w:r>
-        <w:t>use GitHub as the repository for the code</w:t>
+        <w:t xml:space="preserve">use GitHub as the repository for </w:t>
+      </w:r>
+      <w:r>
+        <w:t>source</w:t>
+      </w:r>
+      <w:r>
+        <w:t xml:space="preserve"> code</w:t>
+      </w:r>
+      <w:r>
+        <w:t xml:space="preserve"> and project documentation</w:t>
+      </w:r>
+      <w:r>
+        <w:t>.</w:t>
       </w:r>
     </w:p>
     <w:p>
@@ -517,7 +558,6 @@
         </w:numPr>
       </w:pPr>
       <w:r>
-        <w:lastRenderedPageBreak/>
         <w:t>We will start with building the baseline embedding model</w:t>
       </w:r>
       <w:r>
@@ -533,13 +573,19 @@
         <w:t xml:space="preserve"> to </w:t>
       </w:r>
       <w:r>
-        <w:t xml:space="preserve">explore the relationships </w:t>
+        <w:t>identify</w:t>
+      </w:r>
+      <w:r>
+        <w:t xml:space="preserve"> the relationships </w:t>
       </w:r>
       <w:r>
         <w:t xml:space="preserve">in the </w:t>
       </w:r>
       <w:r>
         <w:t>dataset</w:t>
+      </w:r>
+      <w:r>
+        <w:t>.</w:t>
       </w:r>
     </w:p>
     <w:p>
@@ -551,6 +597,7 @@
         </w:numPr>
       </w:pPr>
       <w:r>
+        <w:lastRenderedPageBreak/>
         <w:t xml:space="preserve">Given that the dataset is labeled, we will </w:t>
       </w:r>
       <w:r>
@@ -564,6 +611,9 @@
       </w:r>
       <w:r>
         <w:t xml:space="preserve"> against the labels</w:t>
+      </w:r>
+      <w:r>
+        <w:t>.</w:t>
       </w:r>
     </w:p>
     <w:p>
@@ -575,10 +625,13 @@
         </w:numPr>
       </w:pPr>
       <w:r>
-        <w:t xml:space="preserve">We will then add some pre-conditioning </w:t>
-      </w:r>
-      <w:r>
-        <w:t>statements (e.g. assume that this user</w:t>
+        <w:t xml:space="preserve">We will then add pre-conditioning </w:t>
+      </w:r>
+      <w:r>
+        <w:t>prompt statements</w:t>
+      </w:r>
+      <w:r>
+        <w:t xml:space="preserve"> (e.g. assume that this user</w:t>
       </w:r>
       <w:r>
         <w:t xml:space="preserve"> is a fan of the </w:t>
@@ -587,12 +640,6 @@
         <w:t xml:space="preserve">science fiction movie genre) </w:t>
       </w:r>
       <w:r>
-        <w:t xml:space="preserve">in the </w:t>
-      </w:r>
-      <w:r>
-        <w:t xml:space="preserve">prompts </w:t>
-      </w:r>
-      <w:r>
         <w:t xml:space="preserve">sent to the LMs and </w:t>
       </w:r>
       <w:r>
@@ -612,6 +659,15 @@
       </w:r>
       <w:r>
         <w:t>as reflected in the scores</w:t>
+      </w:r>
+      <w:r>
+        <w:t xml:space="preserve">. We are adding this experiment to see if </w:t>
+      </w:r>
+      <w:r>
+        <w:t>there is additional reasoning ability</w:t>
+      </w:r>
+      <w:r>
+        <w:t xml:space="preserve"> that the LLM model will be capable of applying.</w:t>
       </w:r>
     </w:p>
     <w:p>
@@ -623,10 +679,19 @@
         </w:numPr>
       </w:pPr>
       <w:r>
-        <w:t>We will also (time permitted) build a custom sentiment analysis</w:t>
+        <w:t>We will also (time permitt</w:t>
+      </w:r>
+      <w:r>
+        <w:t>ing</w:t>
+      </w:r>
+      <w:r>
+        <w:t>) build a custom sentiment analysis</w:t>
       </w:r>
       <w:r>
         <w:t xml:space="preserve"> engine for this dataset</w:t>
+      </w:r>
+      <w:r>
+        <w:t>.</w:t>
       </w:r>
     </w:p>
     <w:p>
@@ -655,7 +720,10 @@
     <w:sdt>
       <w:sdtPr>
         <w:rPr>
+          <w:rFonts w:asciiTheme="minorHAnsi" w:eastAsiaTheme="minorHAnsi" w:hAnsiTheme="minorHAnsi" w:cstheme="minorBidi"/>
           <w:color w:val="auto"/>
+          <w:sz w:val="24"/>
+          <w:szCs w:val="24"/>
         </w:rPr>
         <w:id w:val="-524862168"/>
         <w:docPartObj>
@@ -663,29 +731,20 @@
           <w:docPartUnique/>
         </w:docPartObj>
       </w:sdtPr>
-      <w:sdtEndPr>
-        <w:rPr>
-          <w:rFonts w:asciiTheme="minorHAnsi" w:eastAsiaTheme="minorHAnsi" w:hAnsiTheme="minorHAnsi" w:cstheme="minorBidi"/>
-          <w:sz w:val="24"/>
-          <w:szCs w:val="24"/>
-        </w:rPr>
-      </w:sdtEndPr>
+      <w:sdtEndPr/>
       <w:sdtContent>
         <w:sdt>
           <w:sdtPr>
             <w:rPr>
+              <w:rFonts w:asciiTheme="minorHAnsi" w:eastAsiaTheme="minorHAnsi" w:hAnsiTheme="minorHAnsi" w:cstheme="minorBidi"/>
               <w:color w:val="auto"/>
+              <w:sz w:val="24"/>
+              <w:szCs w:val="24"/>
             </w:rPr>
             <w:id w:val="111145805"/>
             <w:bibliography/>
           </w:sdtPr>
-          <w:sdtEndPr>
-            <w:rPr>
-              <w:rFonts w:asciiTheme="minorHAnsi" w:eastAsiaTheme="minorHAnsi" w:hAnsiTheme="minorHAnsi" w:cstheme="minorBidi"/>
-              <w:sz w:val="24"/>
-              <w:szCs w:val="24"/>
-            </w:rPr>
-          </w:sdtEndPr>
+          <w:sdtEndPr/>
           <w:sdtContent>
             <w:p>
               <w:pPr>
@@ -3373,6 +3432,7 @@
   <w:style w:type="character" w:default="1" w:styleId="DefaultParagraphFont">
     <w:name w:val="Default Paragraph Font"/>
     <w:uiPriority w:val="1"/>
+    <w:semiHidden/>
     <w:unhideWhenUsed/>
   </w:style>
   <w:style w:type="table" w:default="1" w:styleId="TableNormal">

</xml_diff>